<commit_message>
Załadowanie aktualnej treści projektu do repozytorium
</commit_message>
<xml_diff>
--- a/dokumenty/Porównanie wydajności chmur i superkomputerów.docx
+++ b/dokumenty/Porównanie wydajności chmur i superkomputerów.docx
@@ -127,21 +127,207 @@
       <w:r>
         <w:rPr>
           <w:b/>
-          <w:color w:val="FF0000"/>
-        </w:rPr>
-        <w:t>oraz zmian w uporządkowaniu czasów między przedkładaniem kolejnych zadań poprzez zmianę liczby dwufazowych cykli</w:t>
+          <w:color w:val="000000" w:themeColor="text1"/>
+        </w:rPr>
+        <w:t xml:space="preserve">oraz </w:t>
+      </w:r>
+      <w:r>
+        <w:rPr>
+          <w:color w:val="00B050"/>
+        </w:rPr>
+        <w:t>sposobu porządkowania w strumieniu wejściowym czasów między przedkładaniem zadań za pomocą generowania dwufazowych cykli zadań.</w:t>
       </w:r>
       <w:r>
         <w:t>.</w:t>
       </w:r>
       <w:r>
-        <w:t xml:space="preserve"> Dla zmienianych wartości jednego z parametrów np. obciążenia, </w:t>
+        <w:t xml:space="preserve"> </w:t>
+      </w:r>
+    </w:p>
+    <w:p>
+      <w:pPr>
+        <w:jc w:val="both"/>
+        <w:rPr>
+          <w:color w:val="00B050"/>
+        </w:rPr>
+      </w:pPr>
+      <w:r>
+        <w:rPr>
+          <w:color w:val="00B050"/>
+        </w:rPr>
+        <w:t xml:space="preserve">Dwie fazy cyklu mają różnić się poziomem „jednorodności”. Poziom jednorodności ma być niezależnym zmiennym parametrem eksperymentów. Dla każdej z dwóch faz czasy między zadaniami są generowane z losowo wybranego rozkładu składowego rozkładu bimodalnego, czyli o mniejszej albo większej średniej wartości czasu. Dla całkowicie jednorodnych faz, czasy między zadaniami w pierwszej fazie są generowane z rozkładu o mniejszej średniej ze 100% pewnością, a z rozkładu o większej średniej z prawdopodobieństwem równym zero. Analogicznie czasy między zadaniami w drugiej fazie są generowane z rozkładu o mniejszej średniej z prawdopodobieństwem równym zero, a z rozkładu większej o średniej z prawdopodobieństwem równym jeden. Dla faz niejednorodnych, powyższe prawdopodobieństwa należą do przedziału &lt;0.5; 1). Na przykład, w pierwszej fazie wybór pierwszego rozkładu 90%, a drugiego 10%, i wtedy w fazie drugiej wybór pierwszego rozkładu 10%, a drugiego 90%. </w:t>
+      </w:r>
+      <w:r>
+        <w:rPr>
+          <w:color w:val="00B050"/>
+        </w:rPr>
+        <w:t xml:space="preserve">Przypadek dla którego wartości wszystkich prawdopodobieństw są równe 0.5 odpowiada sytuacji braku faz. </w:t>
+      </w:r>
+    </w:p>
+    <w:p>
+      <w:pPr>
+        <w:rPr>
+          <w:color w:val="00B050"/>
+        </w:rPr>
+      </w:pPr>
+      <w:r>
+        <w:rPr>
+          <w:color w:val="00B050"/>
+        </w:rPr>
+        <w:t>Należy przeprowadzić eksperymenty dla kilku poziomów jednorodności grup z przedziału &lt;0.5; 1&gt;</w:t>
+      </w:r>
+      <w:r>
+        <w:rPr>
+          <w:color w:val="00B050"/>
+        </w:rPr>
+        <w:t xml:space="preserve">, np. dla 0.5; 0.6; 0.7; 0.8; 0.9 i 1 </w:t>
+      </w:r>
+      <w:r>
+        <w:rPr>
+          <w:color w:val="00B050"/>
+        </w:rPr>
+        <w:t xml:space="preserve">(przedział &lt;0; </w:t>
+      </w:r>
+      <w:r>
+        <w:rPr>
+          <w:color w:val="00B050"/>
+        </w:rPr>
+        <w:t>0.5)</w:t>
+      </w:r>
+      <w:r>
+        <w:rPr>
+          <w:color w:val="00B050"/>
+        </w:rPr>
+        <w:t xml:space="preserve"> nie i</w:t>
+      </w:r>
+      <w:r>
+        <w:rPr>
+          <w:color w:val="00B050"/>
+        </w:rPr>
+        <w:t xml:space="preserve"> jest przedmiotem naszego zai</w:t>
+      </w:r>
+      <w:r>
+        <w:rPr>
+          <w:color w:val="00B050"/>
+        </w:rPr>
+        <w:t>nteres</w:t>
+      </w:r>
+      <w:r>
+        <w:rPr>
+          <w:color w:val="00B050"/>
+        </w:rPr>
+        <w:t>owania</w:t>
+      </w:r>
+      <w:r>
+        <w:rPr>
+          <w:color w:val="00B050"/>
+        </w:rPr>
+        <w:t>)</w:t>
+      </w:r>
+      <w:r>
+        <w:rPr>
+          <w:color w:val="00B050"/>
+        </w:rPr>
+        <w:t xml:space="preserve">. Wymienione wartości </w:t>
+      </w:r>
+      <w:r>
+        <w:rPr>
+          <w:color w:val="00B050"/>
+        </w:rPr>
+        <w:t>odpowiadają prawdopodobieństwu generowania czasu z rozkładu o mniejszej średniej dla pierwszej fazy</w:t>
+      </w:r>
+      <w:r>
+        <w:rPr>
+          <w:color w:val="00B050"/>
+        </w:rPr>
+        <w:t xml:space="preserve"> i jednocześnie </w:t>
+      </w:r>
+      <w:r>
+        <w:rPr>
+          <w:color w:val="00B050"/>
+        </w:rPr>
+        <w:t xml:space="preserve">prawdopodobieństwu generowania czasu z rozkładu o </w:t>
+      </w:r>
+      <w:r>
+        <w:rPr>
+          <w:color w:val="00B050"/>
+        </w:rPr>
+        <w:t>większej</w:t>
+      </w:r>
+      <w:r>
+        <w:rPr>
+          <w:color w:val="00B050"/>
+        </w:rPr>
+        <w:t xml:space="preserve"> średniej dla </w:t>
+      </w:r>
+      <w:r>
+        <w:rPr>
+          <w:color w:val="00B050"/>
+        </w:rPr>
+        <w:t>drugiej</w:t>
+      </w:r>
+      <w:r>
+        <w:rPr>
+          <w:color w:val="00B050"/>
+        </w:rPr>
+        <w:t xml:space="preserve"> fazy</w:t>
+      </w:r>
+      <w:r>
+        <w:rPr>
+          <w:color w:val="00B050"/>
+        </w:rPr>
+        <w:t>. P</w:t>
+      </w:r>
+      <w:r>
+        <w:rPr>
+          <w:color w:val="00B050"/>
+        </w:rPr>
+        <w:t>rawdopodobieństw</w:t>
+      </w:r>
+      <w:r>
+        <w:rPr>
+          <w:color w:val="00B050"/>
+        </w:rPr>
+        <w:t>a</w:t>
+      </w:r>
+      <w:r>
+        <w:rPr>
+          <w:color w:val="00B050"/>
+        </w:rPr>
+        <w:t xml:space="preserve"> generowania czasu z rozkładu o </w:t>
+      </w:r>
+      <w:r>
+        <w:rPr>
+          <w:color w:val="00B050"/>
+        </w:rPr>
+        <w:t xml:space="preserve">większej </w:t>
+      </w:r>
+      <w:r>
+        <w:rPr>
+          <w:color w:val="00B050"/>
+        </w:rPr>
+        <w:t xml:space="preserve"> </w:t>
+      </w:r>
+      <w:r>
+        <w:rPr>
+          <w:color w:val="00B050"/>
+        </w:rPr>
+        <w:lastRenderedPageBreak/>
+        <w:t>średniej dla pierwszej fazy</w:t>
+      </w:r>
+      <w:r>
+        <w:rPr>
+          <w:color w:val="00B050"/>
+        </w:rPr>
+        <w:t xml:space="preserve"> i mniejszej średniej dla drugiej są wyznaczane jako uzupełnienie do jedynki.</w:t>
+      </w:r>
+    </w:p>
+    <w:p>
+      <w:r>
+        <w:t>Dla zmienianych wartości jednego z parametrów np. obciążenia, pozostałe parametry mają być stałe.</w:t>
       </w:r>
       <w:bookmarkStart w:id="0" w:name="_GoBack"/>
       <w:bookmarkEnd w:id="0"/>
-      <w:r>
-        <w:t>pozostałe parametry mają być stałe.</w:t>
-      </w:r>
     </w:p>
     <w:p>
       <w:pPr>
@@ -446,7 +632,6 @@
         <w:jc w:val="both"/>
       </w:pPr>
       <w:r>
-        <w:lastRenderedPageBreak/>
         <w:t xml:space="preserve">Stąd </w:t>
       </w:r>
       <w:r>
@@ -533,7 +718,7 @@
         <mc:AlternateContent>
           <mc:Choice Requires="wpg">
             <w:drawing>
-              <wp:anchor distT="0" distB="0" distL="114300" distR="114300" simplePos="0" relativeHeight="251658240" behindDoc="0" locked="0" layoutInCell="1" allowOverlap="1" wp14:anchorId="2BB36667" wp14:editId="1C6C49FF">
+              <wp:anchor distT="0" distB="0" distL="114300" distR="114300" simplePos="0" relativeHeight="251656704" behindDoc="0" locked="0" layoutInCell="1" allowOverlap="1" wp14:anchorId="2BB36667" wp14:editId="1C6C49FF">
                 <wp:simplePos x="0" y="0"/>
                 <wp:positionH relativeFrom="column">
                   <wp:posOffset>704850</wp:posOffset>
@@ -2066,7 +2251,7 @@
         <mc:AlternateContent>
           <mc:Choice Requires="wpg">
             <w:drawing>
-              <wp:anchor distT="0" distB="0" distL="114300" distR="114300" simplePos="0" relativeHeight="251658240" behindDoc="0" locked="0" layoutInCell="1" allowOverlap="1" wp14:anchorId="015F878B" wp14:editId="48DF930C">
+              <wp:anchor distT="0" distB="0" distL="114300" distR="114300" simplePos="0" relativeHeight="251657728" behindDoc="0" locked="0" layoutInCell="1" allowOverlap="1" wp14:anchorId="015F878B" wp14:editId="48DF930C">
                 <wp:simplePos x="0" y="0"/>
                 <wp:positionH relativeFrom="column">
                   <wp:posOffset>635</wp:posOffset>
@@ -3909,7 +4094,7 @@
         <mc:AlternateContent>
           <mc:Choice Requires="wpg">
             <w:drawing>
-              <wp:anchor distT="0" distB="0" distL="114300" distR="114300" simplePos="0" relativeHeight="251658240" behindDoc="0" locked="0" layoutInCell="1" allowOverlap="1" wp14:anchorId="44190C00" wp14:editId="0FEE3CBC">
+              <wp:anchor distT="0" distB="0" distL="114300" distR="114300" simplePos="0" relativeHeight="251658752" behindDoc="0" locked="0" layoutInCell="1" allowOverlap="1" wp14:anchorId="44190C00" wp14:editId="0FEE3CBC">
                 <wp:simplePos x="0" y="0"/>
                 <wp:positionH relativeFrom="margin">
                   <wp:align>left</wp:align>

</xml_diff>